<commit_message>
ultima aula de JS
</commit_message>
<xml_diff>
--- a/Java Script.docx
+++ b/Java Script.docx
@@ -4831,265 +4831,613 @@
           <w:szCs w:val="24"/>
         </w:rPr>
       </w:pPr>
+      <w:r>
+        <w:rPr>
+          <w:sz w:val="24"/>
+          <w:szCs w:val="24"/>
+        </w:rPr>
+        <w:br/>
+      </w:r>
+    </w:p>
+    <w:p>
+      <w:pPr>
+        <w:rPr>
+          <w:sz w:val="24"/>
+          <w:szCs w:val="24"/>
+        </w:rPr>
+      </w:pPr>
+      <w:r>
+        <w:rPr>
+          <w:sz w:val="24"/>
+          <w:szCs w:val="24"/>
+        </w:rPr>
+        <w:t xml:space="preserve">Pode acessar os elementos da arvore selecionando por marca, por ID, por nome, classe e por seletor (CSS). </w:t>
+      </w:r>
+    </w:p>
+    <w:p>
+      <w:pPr>
+        <w:rPr>
+          <w:sz w:val="24"/>
+          <w:szCs w:val="24"/>
+        </w:rPr>
+      </w:pPr>
+      <w:r>
+        <w:rPr>
+          <w:sz w:val="24"/>
+          <w:szCs w:val="24"/>
+        </w:rPr>
+        <w:t xml:space="preserve">Como selecionar por marca: </w:t>
+      </w:r>
+      <w:r>
+        <w:rPr>
+          <w:sz w:val="24"/>
+          <w:szCs w:val="24"/>
+        </w:rPr>
+        <w:br/>
+      </w:r>
+      <w:proofErr w:type="spellStart"/>
+      <w:proofErr w:type="gramStart"/>
+      <w:r>
+        <w:rPr>
+          <w:sz w:val="24"/>
+          <w:szCs w:val="24"/>
+        </w:rPr>
+        <w:t>getElementsByTagName</w:t>
+      </w:r>
+      <w:proofErr w:type="spellEnd"/>
+      <w:r>
+        <w:rPr>
+          <w:sz w:val="24"/>
+          <w:szCs w:val="24"/>
+        </w:rPr>
+        <w:t>(</w:t>
+      </w:r>
+      <w:proofErr w:type="gramEnd"/>
+      <w:r>
+        <w:rPr>
+          <w:sz w:val="24"/>
+          <w:szCs w:val="24"/>
+        </w:rPr>
+        <w:t>)</w:t>
+      </w:r>
+    </w:p>
+    <w:p>
+      <w:pPr>
+        <w:rPr>
+          <w:sz w:val="24"/>
+          <w:szCs w:val="24"/>
+        </w:rPr>
+      </w:pPr>
+      <w:r>
+        <w:rPr>
+          <w:sz w:val="24"/>
+          <w:szCs w:val="24"/>
+        </w:rPr>
+        <w:t>ID:</w:t>
+      </w:r>
+    </w:p>
+    <w:p>
+      <w:pPr>
+        <w:rPr>
+          <w:sz w:val="24"/>
+          <w:szCs w:val="24"/>
+        </w:rPr>
+      </w:pPr>
+      <w:proofErr w:type="spellStart"/>
+      <w:proofErr w:type="gramStart"/>
+      <w:r>
+        <w:rPr>
+          <w:sz w:val="24"/>
+          <w:szCs w:val="24"/>
+        </w:rPr>
+        <w:t>getElementsby</w:t>
+      </w:r>
+      <w:r>
+        <w:rPr>
+          <w:sz w:val="24"/>
+          <w:szCs w:val="24"/>
+        </w:rPr>
+        <w:t>Id</w:t>
+      </w:r>
+      <w:proofErr w:type="spellEnd"/>
+      <w:r>
+        <w:rPr>
+          <w:sz w:val="24"/>
+          <w:szCs w:val="24"/>
+        </w:rPr>
+        <w:t>(</w:t>
+      </w:r>
+      <w:proofErr w:type="gramEnd"/>
+      <w:r>
+        <w:rPr>
+          <w:sz w:val="24"/>
+          <w:szCs w:val="24"/>
+        </w:rPr>
+        <w:t>)</w:t>
+      </w:r>
+    </w:p>
+    <w:p>
+      <w:pPr>
+        <w:rPr>
+          <w:sz w:val="24"/>
+          <w:szCs w:val="24"/>
+        </w:rPr>
+      </w:pPr>
+      <w:proofErr w:type="gramStart"/>
+      <w:r>
+        <w:rPr>
+          <w:sz w:val="24"/>
+          <w:szCs w:val="24"/>
+        </w:rPr>
+        <w:t>por</w:t>
+      </w:r>
+      <w:proofErr w:type="gramEnd"/>
+      <w:r>
+        <w:rPr>
+          <w:sz w:val="24"/>
+          <w:szCs w:val="24"/>
+        </w:rPr>
+        <w:t xml:space="preserve"> nome()</w:t>
+      </w:r>
+      <w:r>
+        <w:rPr>
+          <w:sz w:val="24"/>
+          <w:szCs w:val="24"/>
+        </w:rPr>
+        <w:br/>
+      </w:r>
+      <w:proofErr w:type="spellStart"/>
+      <w:r>
+        <w:rPr>
+          <w:sz w:val="24"/>
+          <w:szCs w:val="24"/>
+        </w:rPr>
+        <w:t>getElementsByName</w:t>
+      </w:r>
+      <w:proofErr w:type="spellEnd"/>
+      <w:r>
+        <w:rPr>
+          <w:sz w:val="24"/>
+          <w:szCs w:val="24"/>
+        </w:rPr>
+        <w:t>()</w:t>
+      </w:r>
+    </w:p>
+    <w:p>
+      <w:pPr>
+        <w:rPr>
+          <w:sz w:val="24"/>
+          <w:szCs w:val="24"/>
+        </w:rPr>
+      </w:pPr>
+      <w:proofErr w:type="gramStart"/>
+      <w:r>
+        <w:rPr>
+          <w:sz w:val="24"/>
+          <w:szCs w:val="24"/>
+        </w:rPr>
+        <w:t>por</w:t>
+      </w:r>
+      <w:proofErr w:type="gramEnd"/>
+      <w:r>
+        <w:rPr>
+          <w:sz w:val="24"/>
+          <w:szCs w:val="24"/>
+        </w:rPr>
+        <w:t xml:space="preserve"> classe</w:t>
+      </w:r>
+    </w:p>
+    <w:p>
+      <w:pPr>
+        <w:rPr>
+          <w:sz w:val="24"/>
+          <w:szCs w:val="24"/>
+        </w:rPr>
+      </w:pPr>
+      <w:proofErr w:type="gramStart"/>
+      <w:r>
+        <w:rPr>
+          <w:sz w:val="24"/>
+          <w:szCs w:val="24"/>
+        </w:rPr>
+        <w:t>getElementsByClassName(</w:t>
+      </w:r>
+      <w:proofErr w:type="gramEnd"/>
+      <w:r>
+        <w:rPr>
+          <w:sz w:val="24"/>
+          <w:szCs w:val="24"/>
+        </w:rPr>
+        <w:t>)</w:t>
+      </w:r>
+    </w:p>
+    <w:p>
+      <w:pPr>
+        <w:rPr>
+          <w:sz w:val="24"/>
+          <w:szCs w:val="24"/>
+        </w:rPr>
+      </w:pPr>
+    </w:p>
+    <w:p>
+      <w:pPr>
+        <w:rPr>
+          <w:sz w:val="24"/>
+          <w:szCs w:val="24"/>
+        </w:rPr>
+      </w:pPr>
+    </w:p>
+    <w:p>
+      <w:pPr>
+        <w:rPr>
+          <w:sz w:val="24"/>
+          <w:szCs w:val="24"/>
+        </w:rPr>
+      </w:pPr>
+    </w:p>
+    <w:p>
+      <w:pPr>
+        <w:rPr>
+          <w:sz w:val="24"/>
+          <w:szCs w:val="24"/>
+        </w:rPr>
+      </w:pPr>
+      <w:proofErr w:type="gramStart"/>
+      <w:r>
+        <w:rPr>
+          <w:sz w:val="24"/>
+          <w:szCs w:val="24"/>
+        </w:rPr>
+        <w:lastRenderedPageBreak/>
+        <w:t>repetição</w:t>
+      </w:r>
+      <w:proofErr w:type="gramEnd"/>
+      <w:r>
+        <w:rPr>
+          <w:sz w:val="24"/>
+          <w:szCs w:val="24"/>
+        </w:rPr>
+        <w:t xml:space="preserve">: </w:t>
+      </w:r>
+    </w:p>
+    <w:p>
+      <w:pPr>
+        <w:rPr>
+          <w:sz w:val="24"/>
+          <w:szCs w:val="24"/>
+        </w:rPr>
+      </w:pPr>
+      <w:r>
+        <w:rPr>
+          <w:sz w:val="24"/>
+          <w:szCs w:val="24"/>
+        </w:rPr>
+        <w:drawing>
+          <wp:inline distT="0" distB="0" distL="0" distR="0" wp14:anchorId="06AFDB25" wp14:editId="24F42C89">
+            <wp:extent cx="814507" cy="1148455"/>
+            <wp:effectExtent l="0" t="0" r="5080" b="0"/>
+            <wp:docPr id="14" name="Imagem 14"/>
+            <wp:cNvGraphicFramePr>
+              <a:graphicFrameLocks xmlns:a="http://schemas.openxmlformats.org/drawingml/2006/main" noChangeAspect="1"/>
+            </wp:cNvGraphicFramePr>
+            <a:graphic xmlns:a="http://schemas.openxmlformats.org/drawingml/2006/main">
+              <a:graphicData uri="http://schemas.openxmlformats.org/drawingml/2006/picture">
+                <pic:pic xmlns:pic="http://schemas.openxmlformats.org/drawingml/2006/picture">
+                  <pic:nvPicPr>
+                    <pic:cNvPr id="1" name=""/>
+                    <pic:cNvPicPr/>
+                  </pic:nvPicPr>
+                  <pic:blipFill>
+                    <a:blip r:embed="rId18"/>
+                    <a:stretch>
+                      <a:fillRect/>
+                    </a:stretch>
+                  </pic:blipFill>
+                  <pic:spPr>
+                    <a:xfrm>
+                      <a:off x="0" y="0"/>
+                      <a:ext cx="838373" cy="1182106"/>
+                    </a:xfrm>
+                    <a:prstGeom prst="rect">
+                      <a:avLst/>
+                    </a:prstGeom>
+                  </pic:spPr>
+                </pic:pic>
+              </a:graphicData>
+            </a:graphic>
+          </wp:inline>
+        </w:drawing>
+      </w:r>
+    </w:p>
+    <w:p>
+      <w:pPr>
+        <w:rPr>
+          <w:sz w:val="24"/>
+          <w:szCs w:val="24"/>
+        </w:rPr>
+      </w:pPr>
+      <w:proofErr w:type="spellStart"/>
+      <w:r>
+        <w:rPr>
+          <w:sz w:val="24"/>
+          <w:szCs w:val="24"/>
+        </w:rPr>
+        <w:t>While</w:t>
+      </w:r>
+      <w:proofErr w:type="spellEnd"/>
+      <w:r>
+        <w:rPr>
+          <w:sz w:val="24"/>
+          <w:szCs w:val="24"/>
+        </w:rPr>
+        <w:t>(condição</w:t>
+      </w:r>
+      <w:proofErr w:type="gramStart"/>
+      <w:r>
+        <w:rPr>
+          <w:sz w:val="24"/>
+          <w:szCs w:val="24"/>
+        </w:rPr>
+        <w:t>) :</w:t>
+      </w:r>
+      <w:proofErr w:type="gramEnd"/>
+      <w:r>
+        <w:rPr>
+          <w:sz w:val="24"/>
+          <w:szCs w:val="24"/>
+        </w:rPr>
+        <w:t xml:space="preserve"> enquanto </w:t>
+      </w:r>
+    </w:p>
+    <w:p>
+      <w:pPr>
+        <w:rPr>
+          <w:sz w:val="24"/>
+          <w:szCs w:val="24"/>
+        </w:rPr>
+      </w:pPr>
+      <w:r>
+        <w:rPr>
+          <w:sz w:val="24"/>
+          <w:szCs w:val="24"/>
+        </w:rPr>
+        <w:t xml:space="preserve">Quando escreve </w:t>
+      </w:r>
+      <w:proofErr w:type="spellStart"/>
+      <w:r>
+        <w:rPr>
+          <w:sz w:val="24"/>
+          <w:szCs w:val="24"/>
+        </w:rPr>
+        <w:t>while</w:t>
+      </w:r>
+      <w:proofErr w:type="spellEnd"/>
+      <w:r>
+        <w:rPr>
+          <w:sz w:val="24"/>
+          <w:szCs w:val="24"/>
+        </w:rPr>
+        <w:t xml:space="preserve"> precisa colocar um bloco {</w:t>
+      </w:r>
+    </w:p>
+    <w:p>
+      <w:pPr>
+        <w:rPr>
+          <w:sz w:val="24"/>
+          <w:szCs w:val="24"/>
+        </w:rPr>
+      </w:pPr>
+      <w:r>
+        <w:rPr>
+          <w:sz w:val="24"/>
+          <w:szCs w:val="24"/>
+        </w:rPr>
+        <w:tab/>
+        <w:t>O comando sendo verdadeiro ira ser executado</w:t>
+      </w:r>
+    </w:p>
+    <w:p>
+      <w:pPr>
+        <w:rPr>
+          <w:sz w:val="24"/>
+          <w:szCs w:val="24"/>
+        </w:rPr>
+      </w:pPr>
+      <w:r>
+        <w:rPr>
+          <w:sz w:val="24"/>
+          <w:szCs w:val="24"/>
+        </w:rPr>
+        <w:t>} quando for falso sairá do fluxo.</w:t>
+      </w:r>
+    </w:p>
+    <w:p>
+      <w:pPr>
+        <w:rPr>
+          <w:sz w:val="24"/>
+          <w:szCs w:val="24"/>
+        </w:rPr>
+      </w:pPr>
+      <w:r>
+        <w:rPr>
+          <w:sz w:val="24"/>
+          <w:szCs w:val="24"/>
+        </w:rPr>
+        <w:t>C++ é igual c = c + 1</w:t>
+      </w:r>
+    </w:p>
+    <w:p>
+      <w:pPr>
+        <w:rPr>
+          <w:sz w:val="24"/>
+          <w:szCs w:val="24"/>
+        </w:rPr>
+      </w:pPr>
+    </w:p>
+    <w:p>
+      <w:pPr>
+        <w:rPr>
+          <w:sz w:val="24"/>
+          <w:szCs w:val="24"/>
+        </w:rPr>
+      </w:pPr>
+      <w:r>
+        <w:rPr>
+          <w:sz w:val="24"/>
+          <w:szCs w:val="24"/>
+        </w:rPr>
+        <w:t>Do = faça {</w:t>
+      </w:r>
+      <w:r>
+        <w:rPr>
+          <w:sz w:val="24"/>
+          <w:szCs w:val="24"/>
+        </w:rPr>
+        <w:br/>
+        <w:t>}</w:t>
+      </w:r>
+    </w:p>
+    <w:p>
+      <w:pPr>
+        <w:rPr>
+          <w:sz w:val="24"/>
+          <w:szCs w:val="24"/>
+        </w:rPr>
+      </w:pPr>
+    </w:p>
+    <w:p>
+      <w:pPr>
+        <w:rPr>
+          <w:sz w:val="24"/>
+          <w:szCs w:val="24"/>
+        </w:rPr>
+      </w:pPr>
+      <w:r>
+        <w:rPr>
+          <w:sz w:val="24"/>
+          <w:szCs w:val="24"/>
+        </w:rPr>
+        <w:t>For (</w:t>
+      </w:r>
+      <w:proofErr w:type="spellStart"/>
+      <w:proofErr w:type="gramStart"/>
+      <w:r>
+        <w:rPr>
+          <w:sz w:val="24"/>
+          <w:szCs w:val="24"/>
+        </w:rPr>
+        <w:t>inicio</w:t>
+      </w:r>
+      <w:proofErr w:type="spellEnd"/>
+      <w:r>
+        <w:rPr>
+          <w:sz w:val="24"/>
+          <w:szCs w:val="24"/>
+        </w:rPr>
+        <w:t xml:space="preserve"> ;</w:t>
+      </w:r>
+      <w:proofErr w:type="gramEnd"/>
+      <w:r>
+        <w:rPr>
+          <w:sz w:val="24"/>
+          <w:szCs w:val="24"/>
+        </w:rPr>
+        <w:t xml:space="preserve"> teste ; </w:t>
+      </w:r>
+      <w:proofErr w:type="spellStart"/>
+      <w:r>
+        <w:rPr>
+          <w:sz w:val="24"/>
+          <w:szCs w:val="24"/>
+        </w:rPr>
+        <w:t>incr</w:t>
+      </w:r>
+      <w:proofErr w:type="spellEnd"/>
+      <w:r>
+        <w:rPr>
+          <w:sz w:val="24"/>
+          <w:szCs w:val="24"/>
+        </w:rPr>
+        <w:t xml:space="preserve"> (incremento ){</w:t>
+      </w:r>
+    </w:p>
+    <w:p>
+      <w:pPr>
+        <w:rPr>
+          <w:sz w:val="24"/>
+          <w:szCs w:val="24"/>
+        </w:rPr>
+      </w:pPr>
+      <w:r>
+        <w:rPr>
+          <w:sz w:val="24"/>
+          <w:szCs w:val="24"/>
+        </w:rPr>
+        <w:tab/>
+        <w:t xml:space="preserve">Na primeira passagem pelo for ele vai fazer a inicialização e o teste, sendo positivo ele vai executar o bloco, e voltar para cima e fazer o </w:t>
+      </w:r>
+      <w:proofErr w:type="gramStart"/>
+      <w:r>
+        <w:rPr>
+          <w:sz w:val="24"/>
+          <w:szCs w:val="24"/>
+        </w:rPr>
+        <w:t>incremento .</w:t>
+      </w:r>
+      <w:proofErr w:type="gramEnd"/>
+      <w:r>
+        <w:rPr>
+          <w:sz w:val="24"/>
+          <w:szCs w:val="24"/>
+        </w:rPr>
+        <w:t xml:space="preserve"> Quando for falso ele sai da estrutura</w:t>
+      </w:r>
       <w:bookmarkStart w:id="0" w:name="_GoBack"/>
       <w:bookmarkEnd w:id="0"/>
-      <w:r>
-        <w:rPr>
-          <w:sz w:val="24"/>
-          <w:szCs w:val="24"/>
-        </w:rPr>
-        <w:br/>
-      </w:r>
-    </w:p>
-    <w:p>
-      <w:pPr>
-        <w:rPr>
-          <w:sz w:val="24"/>
-          <w:szCs w:val="24"/>
-        </w:rPr>
-      </w:pPr>
-      <w:r>
-        <w:rPr>
-          <w:sz w:val="24"/>
-          <w:szCs w:val="24"/>
-        </w:rPr>
-        <w:t xml:space="preserve">Pode acessar os elementos da arvore selecionando por marca, por ID, por nome, classe e por seletor (CSS). </w:t>
-      </w:r>
-    </w:p>
-    <w:p>
-      <w:pPr>
-        <w:rPr>
-          <w:sz w:val="24"/>
-          <w:szCs w:val="24"/>
-        </w:rPr>
-      </w:pPr>
-      <w:r>
-        <w:rPr>
-          <w:sz w:val="24"/>
-          <w:szCs w:val="24"/>
-        </w:rPr>
-        <w:t xml:space="preserve">Como selecionar por marca: </w:t>
-      </w:r>
-      <w:r>
-        <w:rPr>
-          <w:sz w:val="24"/>
-          <w:szCs w:val="24"/>
-        </w:rPr>
-        <w:br/>
-      </w:r>
-      <w:proofErr w:type="spellStart"/>
-      <w:proofErr w:type="gramStart"/>
-      <w:r>
-        <w:rPr>
-          <w:sz w:val="24"/>
-          <w:szCs w:val="24"/>
-        </w:rPr>
-        <w:t>getElementsByTagName</w:t>
-      </w:r>
-      <w:proofErr w:type="spellEnd"/>
-      <w:r>
-        <w:rPr>
-          <w:sz w:val="24"/>
-          <w:szCs w:val="24"/>
-        </w:rPr>
-        <w:t>(</w:t>
-      </w:r>
-      <w:proofErr w:type="gramEnd"/>
-      <w:r>
-        <w:rPr>
-          <w:sz w:val="24"/>
-          <w:szCs w:val="24"/>
-        </w:rPr>
-        <w:t>)</w:t>
-      </w:r>
-    </w:p>
-    <w:p>
-      <w:pPr>
-        <w:rPr>
-          <w:sz w:val="24"/>
-          <w:szCs w:val="24"/>
-        </w:rPr>
-      </w:pPr>
-      <w:r>
-        <w:rPr>
-          <w:sz w:val="24"/>
-          <w:szCs w:val="24"/>
-        </w:rPr>
-        <w:t>ID:</w:t>
-      </w:r>
-    </w:p>
-    <w:p>
-      <w:pPr>
-        <w:rPr>
-          <w:sz w:val="24"/>
-          <w:szCs w:val="24"/>
-        </w:rPr>
-      </w:pPr>
-      <w:proofErr w:type="spellStart"/>
-      <w:proofErr w:type="gramStart"/>
-      <w:r>
-        <w:rPr>
-          <w:sz w:val="24"/>
-          <w:szCs w:val="24"/>
-        </w:rPr>
-        <w:t>getElementsby</w:t>
-      </w:r>
-      <w:r>
-        <w:rPr>
-          <w:sz w:val="24"/>
-          <w:szCs w:val="24"/>
-        </w:rPr>
-        <w:t>Id</w:t>
-      </w:r>
-      <w:proofErr w:type="spellEnd"/>
-      <w:r>
-        <w:rPr>
-          <w:sz w:val="24"/>
-          <w:szCs w:val="24"/>
-        </w:rPr>
-        <w:t>(</w:t>
-      </w:r>
-      <w:proofErr w:type="gramEnd"/>
-      <w:r>
-        <w:rPr>
-          <w:sz w:val="24"/>
-          <w:szCs w:val="24"/>
-        </w:rPr>
-        <w:t>)</w:t>
-      </w:r>
-    </w:p>
-    <w:p>
-      <w:pPr>
-        <w:rPr>
-          <w:sz w:val="24"/>
-          <w:szCs w:val="24"/>
-        </w:rPr>
-      </w:pPr>
-      <w:proofErr w:type="gramStart"/>
-      <w:r>
-        <w:rPr>
-          <w:sz w:val="24"/>
-          <w:szCs w:val="24"/>
-        </w:rPr>
-        <w:t>por</w:t>
-      </w:r>
-      <w:proofErr w:type="gramEnd"/>
-      <w:r>
-        <w:rPr>
-          <w:sz w:val="24"/>
-          <w:szCs w:val="24"/>
-        </w:rPr>
-        <w:t xml:space="preserve"> nome()</w:t>
-      </w:r>
-      <w:r>
-        <w:rPr>
-          <w:sz w:val="24"/>
-          <w:szCs w:val="24"/>
-        </w:rPr>
-        <w:br/>
-      </w:r>
-      <w:proofErr w:type="spellStart"/>
-      <w:r>
-        <w:rPr>
-          <w:sz w:val="24"/>
-          <w:szCs w:val="24"/>
-        </w:rPr>
-        <w:t>getElementsByName</w:t>
-      </w:r>
-      <w:proofErr w:type="spellEnd"/>
-      <w:r>
-        <w:rPr>
-          <w:sz w:val="24"/>
-          <w:szCs w:val="24"/>
-        </w:rPr>
-        <w:t>()</w:t>
-      </w:r>
-    </w:p>
-    <w:p>
-      <w:pPr>
-        <w:rPr>
-          <w:sz w:val="24"/>
-          <w:szCs w:val="24"/>
-        </w:rPr>
-      </w:pPr>
-      <w:proofErr w:type="gramStart"/>
-      <w:r>
-        <w:rPr>
-          <w:sz w:val="24"/>
-          <w:szCs w:val="24"/>
-        </w:rPr>
-        <w:t>por</w:t>
-      </w:r>
-      <w:proofErr w:type="gramEnd"/>
-      <w:r>
-        <w:rPr>
-          <w:sz w:val="24"/>
-          <w:szCs w:val="24"/>
-        </w:rPr>
-        <w:t xml:space="preserve"> classe</w:t>
-      </w:r>
-    </w:p>
-    <w:p>
-      <w:pPr>
-        <w:rPr>
-          <w:sz w:val="24"/>
-          <w:szCs w:val="24"/>
-        </w:rPr>
-      </w:pPr>
-      <w:proofErr w:type="gramStart"/>
-      <w:r>
-        <w:rPr>
-          <w:sz w:val="24"/>
-          <w:szCs w:val="24"/>
-        </w:rPr>
-        <w:t>getElementsByClassName(</w:t>
-      </w:r>
-      <w:proofErr w:type="gramEnd"/>
-      <w:r>
-        <w:rPr>
-          <w:sz w:val="24"/>
-          <w:szCs w:val="24"/>
-        </w:rPr>
-        <w:t>)</w:t>
-      </w:r>
-    </w:p>
-    <w:p>
-      <w:pPr>
-        <w:rPr>
-          <w:sz w:val="24"/>
-          <w:szCs w:val="24"/>
-        </w:rPr>
-      </w:pPr>
-    </w:p>
-    <w:p>
-      <w:pPr>
-        <w:rPr>
-          <w:sz w:val="28"/>
-          <w:szCs w:val="28"/>
-        </w:rPr>
-      </w:pPr>
-    </w:p>
-    <w:p>
-      <w:pPr>
-        <w:rPr>
-          <w:sz w:val="28"/>
-          <w:szCs w:val="28"/>
-        </w:rPr>
-      </w:pPr>
-    </w:p>
-    <w:p>
-      <w:pPr>
-        <w:rPr>
-          <w:sz w:val="28"/>
-          <w:szCs w:val="28"/>
-        </w:rPr>
-      </w:pPr>
-      <w:r>
-        <w:rPr>
-          <w:sz w:val="28"/>
-          <w:szCs w:val="28"/>
-        </w:rPr>
-        <w:lastRenderedPageBreak/>
+    </w:p>
+    <w:p>
+      <w:pPr>
+        <w:rPr>
+          <w:sz w:val="24"/>
+          <w:szCs w:val="24"/>
+        </w:rPr>
+      </w:pPr>
+      <w:r>
+        <w:rPr>
+          <w:sz w:val="24"/>
+          <w:szCs w:val="24"/>
+        </w:rPr>
+        <w:t>}</w:t>
+      </w:r>
+    </w:p>
+    <w:p>
+      <w:pPr>
+        <w:rPr>
+          <w:sz w:val="28"/>
+          <w:szCs w:val="28"/>
+        </w:rPr>
+      </w:pPr>
+    </w:p>
+    <w:p>
+      <w:pPr>
+        <w:rPr>
+          <w:sz w:val="28"/>
+          <w:szCs w:val="28"/>
+        </w:rPr>
+      </w:pPr>
+    </w:p>
+    <w:p>
+      <w:pPr>
+        <w:rPr>
+          <w:sz w:val="28"/>
+          <w:szCs w:val="28"/>
+        </w:rPr>
+      </w:pPr>
+      <w:r>
+        <w:rPr>
+          <w:sz w:val="28"/>
+          <w:szCs w:val="28"/>
+        </w:rPr>
         <w:br/>
       </w:r>
       <w:r>
@@ -5973,7 +6321,7 @@
 </file>
 
 <file path=customXml/itemProps1.xml><?xml version="1.0" encoding="utf-8"?>
-<ds:datastoreItem xmlns:ds="http://schemas.openxmlformats.org/officeDocument/2006/customXml" ds:itemID="{CD124C1E-5904-42D0-B222-B4B3B9019144}">
+<ds:datastoreItem xmlns:ds="http://schemas.openxmlformats.org/officeDocument/2006/customXml" ds:itemID="{DCC946D3-A369-4A00-AE7E-090B4807DFA9}">
   <ds:schemaRefs>
     <ds:schemaRef ds:uri="http://schemas.openxmlformats.org/officeDocument/2006/bibliography"/>
   </ds:schemaRefs>

</xml_diff>